<commit_message>
After root organ mods changed soil parameters in Cowra and Pittsworth to match soil tests
</commit_message>
<xml_diff>
--- a/Prototypes/IntermediateWheatgrass/ParameterChangesTable.docx
+++ b/Prototypes/IntermediateWheatgrass/ParameterChangesTable.docx
@@ -811,7 +811,14 @@
                 <w:sz w:val="14"/>
                 <w:szCs w:val="14"/>
               </w:rPr>
-              <w:t>60</w:t>
+              <w:t>7</w:t>
+            </w:r>
+            <w:r>
+              <w:rPr>
+                <w:sz w:val="14"/>
+                <w:szCs w:val="14"/>
+              </w:rPr>
+              <w:t>0</w:t>
             </w:r>
           </w:p>
         </w:tc>
@@ -1279,7 +1286,7 @@
                 <w:sz w:val="14"/>
                 <w:szCs w:val="14"/>
               </w:rPr>
-              <w:t>35</w:t>
+              <w:t>3</w:t>
             </w:r>
           </w:p>
         </w:tc>
@@ -17304,27 +17311,7 @@
                 <w:szCs w:val="14"/>
                 <w:lang w:val="en-US"/>
               </w:rPr>
-              <w:t>DMDemands.Structural.PartitionFraction.P</w:t>
-            </w:r>
-            <w:r>
-              <w:rPr>
-                <w:rFonts w:ascii="Calibri" w:hAnsi="Calibri" w:cs="Calibri"/>
-                <w:noProof/>
-                <w:sz w:val="14"/>
-                <w:szCs w:val="14"/>
-                <w:lang w:val="en-US"/>
-              </w:rPr>
-              <w:t>ost</w:t>
-            </w:r>
-            <w:r>
-              <w:rPr>
-                <w:rFonts w:ascii="Calibri" w:hAnsi="Calibri" w:cs="Calibri"/>
-                <w:noProof/>
-                <w:sz w:val="14"/>
-                <w:szCs w:val="14"/>
-                <w:lang w:val="en-US"/>
-              </w:rPr>
-              <w:t>Flowering</w:t>
+              <w:t>DMDemands.Structural.PartitionFraction.PostFlowering</w:t>
             </w:r>
           </w:p>
         </w:tc>
@@ -17937,7 +17924,88 @@
           </w:p>
         </w:tc>
       </w:tr>
+      <w:tr>
+        <w:trPr>
+          <w:cantSplit/>
+          <w:tblHeader/>
+        </w:trPr>
+        <w:tc>
+          <w:tcPr>
+            <w:tcW w:w="4677" w:type="dxa"/>
+          </w:tcPr>
+          <w:p>
+            <w:pPr>
+              <w:rPr>
+                <w:rFonts w:ascii="Calibri" w:hAnsi="Calibri" w:cs="Calibri"/>
+                <w:noProof/>
+                <w:sz w:val="14"/>
+                <w:szCs w:val="14"/>
+                <w:lang w:val="en-US"/>
+              </w:rPr>
+            </w:pPr>
+          </w:p>
+        </w:tc>
+        <w:tc>
+          <w:tcPr>
+            <w:tcW w:w="1285" w:type="dxa"/>
+          </w:tcPr>
+          <w:p>
+            <w:pPr>
+              <w:rPr>
+                <w:rFonts w:ascii="Calibri" w:hAnsi="Calibri" w:cs="Calibri"/>
+                <w:noProof/>
+                <w:sz w:val="14"/>
+                <w:szCs w:val="14"/>
+                <w:lang w:val="en-US"/>
+              </w:rPr>
+            </w:pPr>
+          </w:p>
+        </w:tc>
+        <w:tc>
+          <w:tcPr>
+            <w:tcW w:w="1407" w:type="dxa"/>
+          </w:tcPr>
+          <w:p>
+            <w:pPr>
+              <w:rPr>
+                <w:rFonts w:ascii="Calibri" w:hAnsi="Calibri" w:cs="Calibri"/>
+                <w:noProof/>
+                <w:sz w:val="14"/>
+                <w:szCs w:val="14"/>
+                <w:lang w:val="en-US"/>
+              </w:rPr>
+            </w:pPr>
+          </w:p>
+        </w:tc>
+        <w:tc>
+          <w:tcPr>
+            <w:tcW w:w="1809" w:type="dxa"/>
+          </w:tcPr>
+          <w:p>
+            <w:pPr>
+              <w:rPr>
+                <w:rFonts w:ascii="Calibri" w:hAnsi="Calibri" w:cs="Calibri"/>
+                <w:noProof/>
+                <w:sz w:val="14"/>
+                <w:szCs w:val="14"/>
+                <w:lang w:val="en-US"/>
+              </w:rPr>
+            </w:pPr>
+          </w:p>
+        </w:tc>
+      </w:tr>
     </w:tbl>
+    <w:p>
+      <w:pPr>
+        <w:rPr>
+          <w:rFonts w:ascii="Calibri" w:hAnsi="Calibri" w:cs="Calibri"/>
+          <w:b/>
+          <w:bCs/>
+          <w:noProof/>
+          <w:lang w:val="en-US"/>
+        </w:rPr>
+      </w:pPr>
+    </w:p>
     <w:p>
       <w:pPr>
         <w:rPr>
@@ -17963,10 +18031,10 @@
         </w:rPr>
         <w:lastRenderedPageBreak/>
         <w:drawing>
-          <wp:inline distT="0" distB="0" distL="0" distR="0" wp14:anchorId="134B83DE" wp14:editId="530EA9E9">
-            <wp:extent cx="2368672" cy="1466925"/>
+          <wp:inline distT="0" distB="0" distL="0" distR="0" wp14:anchorId="34133D54" wp14:editId="6124A0FF">
+            <wp:extent cx="4845299" cy="1892397"/>
             <wp:effectExtent l="0" t="0" r="0" b="0"/>
-            <wp:docPr id="2033170831" name="Picture 1"/>
+            <wp:docPr id="1832859588" name="Picture 1"/>
             <wp:cNvGraphicFramePr>
               <a:graphicFrameLocks xmlns:a="http://schemas.openxmlformats.org/drawingml/2006/main" noChangeAspect="1"/>
             </wp:cNvGraphicFramePr>
@@ -17974,7 +18042,7 @@
               <a:graphicData uri="http://schemas.openxmlformats.org/drawingml/2006/picture">
                 <pic:pic xmlns:pic="http://schemas.openxmlformats.org/drawingml/2006/picture">
                   <pic:nvPicPr>
-                    <pic:cNvPr id="2033170831" name=""/>
+                    <pic:cNvPr id="1832859588" name=""/>
                     <pic:cNvPicPr/>
                   </pic:nvPicPr>
                   <pic:blipFill>
@@ -17986,7 +18054,7 @@
                   <pic:spPr>
                     <a:xfrm>
                       <a:off x="0" y="0"/>
-                      <a:ext cx="2368672" cy="1466925"/>
+                      <a:ext cx="4845299" cy="1892397"/>
                     </a:xfrm>
                     <a:prstGeom prst="rect">
                       <a:avLst/>
@@ -18002,13 +18070,6 @@
     <w:p>
       <w:pPr>
         <w:pStyle w:val="Caption"/>
-        <w:rPr>
-          <w:rFonts w:ascii="Calibri" w:hAnsi="Calibri" w:cs="Calibri"/>
-          <w:b/>
-          <w:bCs/>
-          <w:noProof/>
-          <w:lang w:val="en-US"/>
-        </w:rPr>
       </w:pPr>
       <w:r>
         <w:t xml:space="preserve">Figure </w:t>
@@ -18026,10 +18087,22 @@
       </w:r>
       <w:proofErr w:type="spellStart"/>
       <w:r>
-        <w:t>WheatSoil</w:t>
+        <w:t>IntermediateWheatgrassSoil</w:t>
       </w:r>
       <w:proofErr w:type="spellEnd"/>
+      <w:r>
+        <w:t xml:space="preserve"> from </w:t>
+      </w:r>
+      <w:proofErr w:type="spellStart"/>
+      <w:r>
+        <w:t>PerennialsSoil</w:t>
+      </w:r>
+      <w:proofErr w:type="spellEnd"/>
+      <w:r>
+        <w:t xml:space="preserve"> – results not so good</w:t>
+      </w:r>
     </w:p>
+    <w:p/>
     <w:p>
       <w:pPr>
         <w:keepNext/>
@@ -18099,6 +18172,14 @@
       </w:r>
       <w:proofErr w:type="spellStart"/>
       <w:r>
+        <w:t>Orginal</w:t>
+      </w:r>
+      <w:proofErr w:type="spellEnd"/>
+      <w:r>
+        <w:t xml:space="preserve"> </w:t>
+      </w:r>
+      <w:proofErr w:type="spellStart"/>
+      <w:r>
         <w:t>IntermediateWheatgrassSoil</w:t>
       </w:r>
       <w:proofErr w:type="spellEnd"/>
@@ -18106,6 +18187,132 @@
         <w:t xml:space="preserve"> Rev1</w:t>
       </w:r>
     </w:p>
+    <w:p/>
+    <w:p>
+      <w:pPr>
+        <w:keepNext/>
+      </w:pPr>
+      <w:r>
+        <w:drawing>
+          <wp:inline distT="0" distB="0" distL="0" distR="0" wp14:anchorId="5B89E215" wp14:editId="53B31F50">
+            <wp:extent cx="4216617" cy="1911448"/>
+            <wp:effectExtent l="0" t="0" r="0" b="0"/>
+            <wp:docPr id="846180106" name="Picture 1"/>
+            <wp:cNvGraphicFramePr>
+              <a:graphicFrameLocks xmlns:a="http://schemas.openxmlformats.org/drawingml/2006/main" noChangeAspect="1"/>
+            </wp:cNvGraphicFramePr>
+            <a:graphic xmlns:a="http://schemas.openxmlformats.org/drawingml/2006/main">
+              <a:graphicData uri="http://schemas.openxmlformats.org/drawingml/2006/picture">
+                <pic:pic xmlns:pic="http://schemas.openxmlformats.org/drawingml/2006/picture">
+                  <pic:nvPicPr>
+                    <pic:cNvPr id="846180106" name=""/>
+                    <pic:cNvPicPr/>
+                  </pic:nvPicPr>
+                  <pic:blipFill>
+                    <a:blip r:embed="rId9"/>
+                    <a:stretch>
+                      <a:fillRect/>
+                    </a:stretch>
+                  </pic:blipFill>
+                  <pic:spPr>
+                    <a:xfrm>
+                      <a:off x="0" y="0"/>
+                      <a:ext cx="4216617" cy="1911448"/>
+                    </a:xfrm>
+                    <a:prstGeom prst="rect">
+                      <a:avLst/>
+                    </a:prstGeom>
+                  </pic:spPr>
+                </pic:pic>
+              </a:graphicData>
+            </a:graphic>
+          </wp:inline>
+        </w:drawing>
+      </w:r>
+    </w:p>
+    <w:p>
+      <w:pPr>
+        <w:pStyle w:val="Caption"/>
+      </w:pPr>
+      <w:r>
+        <w:t xml:space="preserve">Figure </w:t>
+      </w:r>
+      <w:fldSimple w:instr=" SEQ Figure \* ARABIC ">
+        <w:r>
+          <w:rPr>
+            <w:noProof/>
+          </w:rPr>
+          <w:t>3</w:t>
+        </w:r>
+      </w:fldSimple>
+      <w:r>
+        <w:t xml:space="preserve">. </w:t>
+      </w:r>
+      <w:proofErr w:type="spellStart"/>
+      <w:r>
+        <w:t>IntermediateWheatgrassSoil</w:t>
+      </w:r>
+      <w:proofErr w:type="spellEnd"/>
+      <w:r>
+        <w:t xml:space="preserve"> modified from </w:t>
+      </w:r>
+      <w:proofErr w:type="spellStart"/>
+      <w:r>
+        <w:t>WheatSoil</w:t>
+      </w:r>
+      <w:proofErr w:type="spellEnd"/>
+      <w:r>
+        <w:t xml:space="preserve"> (</w:t>
+      </w:r>
+      <w:r>
+        <w:t xml:space="preserve">extra layers and </w:t>
+      </w:r>
+      <w:r>
+        <w:t xml:space="preserve">increased KL .06 </w:t>
+      </w:r>
+      <w:r>
+        <w:t>to</w:t>
+      </w:r>
+      <w:r>
+        <w:t xml:space="preserve"> .07)</w:t>
+      </w:r>
+    </w:p>
+    <w:p/>
+    <w:p>
+      <w:r>
+        <w:t>19/08/2025. Modified Cowra soil values (</w:t>
+      </w:r>
+      <w:r>
+        <w:t xml:space="preserve">Synthetic Soil Derived from ISRIC </w:t>
+      </w:r>
+      <w:proofErr w:type="spellStart"/>
+      <w:r>
+        <w:t>SoilGrids</w:t>
+      </w:r>
+      <w:proofErr w:type="spellEnd"/>
+      <w:r>
+        <w:t xml:space="preserve">) chemical and organic to match soil tests from </w:t>
+      </w:r>
+      <w:r>
+        <w:fldChar w:fldCharType="begin"/>
+      </w:r>
+      <w:r>
+        <w:instrText xml:space="preserve"> ADDIN EN.CITE &lt;EndNote&gt;&lt;Cite&gt;&lt;Author&gt;Innes&lt;/Author&gt;&lt;Year&gt;2025a&lt;/Year&gt;&lt;RecNum&gt;706&lt;/RecNum&gt;&lt;DisplayText&gt;(Innes et al. 2025a)&lt;/DisplayText&gt;&lt;record&gt;&lt;rec-number&gt;706&lt;/rec-number&gt;&lt;foreign-keys&gt;&lt;key app="EN" db-id="rdppvtzxu52pakew5ez5fwsx9fxrprr0f0d0" timestamp="1752193745"&gt;706&lt;/key&gt;&lt;/foreign-keys&gt;&lt;ref-type name="Journal Article"&gt;17&lt;/ref-type&gt;&lt;contributors&gt;&lt;authors&gt;&lt;author&gt;Innes, P.J.&lt;/author&gt;&lt;author&gt;Newell, M.T.&lt;/author&gt;&lt;author&gt;Pembleton, K.G.&lt;/author&gt;&lt;author&gt;Hayes, R.C.&lt;/author&gt;&lt;author&gt;Radanielson, A.M.&lt;/author&gt;&lt;/authors&gt;&lt;/contributors&gt;&lt;titles&gt;&lt;title&gt;An evaluation of the growth and yield of perennial cereals in two contrasting environments&lt;/title&gt;&lt;secondary-title&gt;Eur. J. Agron.&lt;/secondary-title&gt;&lt;/titles&gt;&lt;periodical&gt;&lt;full-title&gt;Eur. J. Agron.&lt;/full-title&gt;&lt;/periodical&gt;&lt;pages&gt;127768&lt;/pages&gt;&lt;volume&gt;170&lt;/volume&gt;&lt;keywords&gt;&lt;keyword&gt;Perennial grains, Perennial cereals, Wheat, Mountain rye, Intermediate wheatgrass, Tall wheatgrass, Hybrid perennial wheat, Defoliation&lt;/keyword&gt;&lt;/keywords&gt;&lt;dates&gt;&lt;year&gt;2025a&lt;/year&gt;&lt;pub-dates&gt;&lt;date&gt;2025/09/01/&lt;/date&gt;&lt;/pub-dates&gt;&lt;/dates&gt;&lt;isbn&gt;1161-0301&lt;/isbn&gt;&lt;label&gt;Innes2025Sep&lt;/label&gt;&lt;urls&gt;&lt;related-urls&gt;&lt;url&gt;https://www.sciencedirect.com/science/article/pii/S1161030125002643&lt;/url&gt;&lt;/related-urls&gt;&lt;/urls&gt;&lt;electronic-resource-num&gt;10.1016/j.eja.2025.127768&lt;/electronic-resource-num&gt;&lt;language&gt;English&lt;/language&gt;&lt;/record&gt;&lt;/Cite&gt;&lt;/EndNote&gt;</w:instrText>
+      </w:r>
+      <w:r>
+        <w:fldChar w:fldCharType="separate"/>
+      </w:r>
+      <w:r>
+        <w:rPr>
+          <w:noProof/>
+        </w:rPr>
+        <w:t>(Innes et al. 2025a)</w:t>
+      </w:r>
+      <w:r>
+        <w:fldChar w:fldCharType="end"/>
+      </w:r>
+    </w:p>
+    <w:p/>
     <w:tbl>
       <w:tblPr>
         <w:tblStyle w:val="TableGrid"/>
@@ -18542,6 +18749,7 @@
           </w:tcPr>
           <w:p>
             <w:r>
+              <w:lastRenderedPageBreak/>
               <w:t>1200-1400</w:t>
             </w:r>
           </w:p>
@@ -18697,7 +18905,7 @@
       <w:r>
         <w:t xml:space="preserve">KL - </w:t>
       </w:r>
-      <w:hyperlink r:id="rId9" w:history="1">
+      <w:hyperlink r:id="rId10" w:history="1">
         <w:r>
           <w:rPr>
             <w:rStyle w:val="Hyperlink"/>
@@ -18754,7 +18962,6 @@
         <w:rPr>
           <w:noProof/>
         </w:rPr>
-        <w:lastRenderedPageBreak/>
         <w:drawing>
           <wp:inline distT="0" distB="0" distL="0" distR="0" wp14:anchorId="6446EF91" wp14:editId="59166C94">
             <wp:extent cx="6645910" cy="4189095"/>
@@ -18771,7 +18978,7 @@
                     <pic:cNvPicPr/>
                   </pic:nvPicPr>
                   <pic:blipFill>
-                    <a:blip r:embed="rId10"/>
+                    <a:blip r:embed="rId11"/>
                     <a:stretch>
                       <a:fillRect/>
                     </a:stretch>
@@ -18913,7 +19120,7 @@
       <w:r>
         <w:t>, viewed 20/03/2023 2023, &lt;</w:t>
       </w:r>
-      <w:hyperlink r:id="rId11" w:history="1">
+      <w:hyperlink r:id="rId12" w:history="1">
         <w:r>
           <w:rPr>
             <w:rStyle w:val="Hyperlink"/>
@@ -18970,6 +19177,7 @@
         <w:ind w:left="720" w:hanging="720"/>
       </w:pPr>
       <w:r>
+        <w:lastRenderedPageBreak/>
         <w:t>Grinspan, D 2023, 'Intercropping has little effect on root functional traits in a novel perennial grain-legume cropping system'.</w:t>
       </w:r>
     </w:p>
@@ -18990,6 +19198,25 @@
       </w:r>
       <w:r>
         <w:t>, vol. 422, p. 115958.</w:t>
+      </w:r>
+    </w:p>
+    <w:p>
+      <w:pPr>
+        <w:pStyle w:val="EndNoteBibliography"/>
+        <w:spacing w:after="0"/>
+        <w:ind w:left="720" w:hanging="720"/>
+      </w:pPr>
+      <w:r>
+        <w:t xml:space="preserve">Innes, PJ, Newell, MT, Pembleton, KG, Hayes, RC &amp; Radanielson, AM 2025a, 'An evaluation of the growth and yield of perennial cereals in two contrasting environments', </w:t>
+      </w:r>
+      <w:r>
+        <w:rPr>
+          <w:i/>
+        </w:rPr>
+        <w:t>Eur. J. Agron.</w:t>
+      </w:r>
+      <w:r>
+        <w:t>, vol. 170, p. 127768.</w:t>
       </w:r>
     </w:p>
     <w:p>
@@ -19040,7 +19267,6 @@
         </w:rPr>
       </w:pPr>
       <w:r>
-        <w:lastRenderedPageBreak/>
         <w:t xml:space="preserve">Lawrence, T 1957, 'EMERGENCE OF INTERMEDIATE WHEATGRASS LINES FROM FIVE DEPTHS OF SEEDING', </w:t>
       </w:r>
       <w:r>

</xml_diff>

<commit_message>
SoilCrop values similar to Tritcale, root depth value changed, organic C values defaults
</commit_message>
<xml_diff>
--- a/Prototypes/IntermediateWheatgrass/ParameterChangesTable.docx
+++ b/Prototypes/IntermediateWheatgrass/ParameterChangesTable.docx
@@ -373,7 +373,7 @@
                 <w:sz w:val="14"/>
                 <w:szCs w:val="14"/>
               </w:rPr>
-              <w:t>30</w:t>
+              <w:t>25</w:t>
             </w:r>
             <w:r>
               <w:rPr>
@@ -396,7 +396,14 @@
                 <w:sz w:val="14"/>
                 <w:szCs w:val="14"/>
               </w:rPr>
-              <w:t>35</w:t>
+              <w:t>3</w:t>
+            </w:r>
+            <w:r>
+              <w:rPr>
+                <w:sz w:val="14"/>
+                <w:szCs w:val="14"/>
+              </w:rPr>
+              <w:t>5</w:t>
             </w:r>
             <w:r>
               <w:rPr>
@@ -404,7 +411,13 @@
                 <w:szCs w:val="14"/>
               </w:rPr>
               <w:tab/>
-              <w:t>0</w:t>
+            </w:r>
+            <w:r>
+              <w:rPr>
+                <w:sz w:val="14"/>
+                <w:szCs w:val="14"/>
+              </w:rPr>
+              <w:t>25</w:t>
             </w:r>
           </w:p>
           <w:p>
@@ -626,7 +639,14 @@
                 <w:sz w:val="14"/>
                 <w:szCs w:val="14"/>
               </w:rPr>
-              <w:t>28</w:t>
+              <w:t>2</w:t>
+            </w:r>
+            <w:r>
+              <w:rPr>
+                <w:sz w:val="14"/>
+                <w:szCs w:val="14"/>
+              </w:rPr>
+              <w:t>4</w:t>
             </w:r>
             <w:r>
               <w:rPr>
@@ -811,14 +831,7 @@
                 <w:sz w:val="14"/>
                 <w:szCs w:val="14"/>
               </w:rPr>
-              <w:t>7</w:t>
-            </w:r>
-            <w:r>
-              <w:rPr>
-                <w:sz w:val="14"/>
-                <w:szCs w:val="14"/>
-              </w:rPr>
-              <w:t>0</w:t>
+              <w:t>68</w:t>
             </w:r>
           </w:p>
         </w:tc>
@@ -1286,7 +1299,7 @@
                 <w:sz w:val="14"/>
                 <w:szCs w:val="14"/>
               </w:rPr>
-              <w:t>3</w:t>
+              <w:t>35</w:t>
             </w:r>
           </w:p>
         </w:tc>
@@ -2462,7 +2475,17 @@
                 <w:szCs w:val="14"/>
                 <w:lang w:val="en-US"/>
               </w:rPr>
-              <w:t>700</w:t>
+              <w:t>8</w:t>
+            </w:r>
+            <w:r>
+              <w:rPr>
+                <w:rFonts w:ascii="Calibri" w:hAnsi="Calibri" w:cs="Calibri"/>
+                <w:noProof/>
+                <w:sz w:val="14"/>
+                <w:szCs w:val="14"/>
+                <w:lang w:val="en-US"/>
+              </w:rPr>
+              <w:t>00</w:t>
             </w:r>
           </w:p>
         </w:tc>
@@ -15699,7 +15722,17 @@
                 <w:szCs w:val="14"/>
                 <w:lang w:val="en-US"/>
               </w:rPr>
-              <w:t>2000000</w:t>
+              <w:t>2</w:t>
+            </w:r>
+            <w:r>
+              <w:rPr>
+                <w:rFonts w:ascii="Calibri" w:hAnsi="Calibri" w:cs="Calibri"/>
+                <w:noProof/>
+                <w:sz w:val="14"/>
+                <w:szCs w:val="14"/>
+                <w:lang w:val="en-US"/>
+              </w:rPr>
+              <w:t>000000</w:t>
             </w:r>
           </w:p>
         </w:tc>
@@ -17727,12 +17760,26 @@
             <w:pPr>
               <w:rPr>
                 <w:rFonts w:ascii="Calibri" w:hAnsi="Calibri" w:cs="Calibri"/>
-                <w:noProof/>
-                <w:sz w:val="14"/>
-                <w:szCs w:val="14"/>
-                <w:lang w:val="en-US"/>
-              </w:rPr>
-            </w:pPr>
+                <w:b/>
+                <w:bCs/>
+                <w:noProof/>
+                <w:sz w:val="14"/>
+                <w:szCs w:val="14"/>
+                <w:lang w:val="en-US"/>
+              </w:rPr>
+            </w:pPr>
+            <w:r>
+              <w:rPr>
+                <w:rFonts w:ascii="Calibri" w:hAnsi="Calibri" w:cs="Calibri"/>
+                <w:b/>
+                <w:bCs/>
+                <w:noProof/>
+                <w:sz w:val="14"/>
+                <w:szCs w:val="14"/>
+                <w:lang w:val="en-US"/>
+              </w:rPr>
+              <w:t>SoilCrop Values</w:t>
+            </w:r>
           </w:p>
         </w:tc>
         <w:tc>
@@ -17781,6 +17828,27 @@
                 <w:lang w:val="en-US"/>
               </w:rPr>
             </w:pPr>
+            <w:r>
+              <w:rPr>
+                <w:rFonts w:ascii="Calibri" w:hAnsi="Calibri" w:cs="Calibri"/>
+                <w:noProof/>
+                <w:sz w:val="14"/>
+                <w:szCs w:val="14"/>
+                <w:lang w:val="en-US"/>
+              </w:rPr>
+              <w:t xml:space="preserve">Set similar to </w:t>
+            </w:r>
+            <w:r>
+              <w:rPr>
+                <w:rFonts w:ascii="Calibri" w:hAnsi="Calibri" w:cs="Calibri"/>
+                <w:noProof/>
+                <w:sz w:val="14"/>
+                <w:szCs w:val="14"/>
+                <w:lang w:val="en-US"/>
+              </w:rPr>
+              <w:br/>
+              <w:t>Triticale with layers to 2m</w:t>
+            </w:r>
           </w:p>
         </w:tc>
       </w:tr>
@@ -18193,6 +18261,9 @@
         <w:keepNext/>
       </w:pPr>
       <w:r>
+        <w:rPr>
+          <w:noProof/>
+        </w:rPr>
         <w:drawing>
           <wp:inline distT="0" distB="0" distL="0" distR="0" wp14:anchorId="5B89E215" wp14:editId="53B31F50">
             <wp:extent cx="4216617" cy="1911448"/>
@@ -20093,6 +20164,7 @@
   <w:style w:type="character" w:default="1" w:styleId="DefaultParagraphFont">
     <w:name w:val="Default Paragraph Font"/>
     <w:uiPriority w:val="1"/>
+    <w:semiHidden/>
     <w:unhideWhenUsed/>
   </w:style>
   <w:style w:type="table" w:default="1" w:styleId="TableNormal">

</xml_diff>